<commit_message>
Added quadrotor ukf model skeleton and updated open action items
</commit_message>
<xml_diff>
--- a/Administration/Documentation/ASEN5018_6028_GraduateProjects-ProjectCharter_TEMPLATE.docx
+++ b/Administration/Documentation/ASEN5018_6028_GraduateProjects-ProjectCharter_TEMPLATE.docx
@@ -12,28 +12,35 @@
         </w:rPr>
       </w:pPr>
       <w:bookmarkStart w:id="0" w:name="_Toc14516962"/>
-      <w:bookmarkStart w:id="1" w:name="_GoBack"/>
-      <w:bookmarkEnd w:id="1"/>
       <w:r>
         <w:rPr>
           <w:sz w:val="48"/>
           <w:szCs w:val="48"/>
         </w:rPr>
-        <w:t>PROJECT CHARTER</w:t>
+        <w:t xml:space="preserve">Project Charter: </w:t>
       </w:r>
+      <w:proofErr w:type="spellStart"/>
+      <w:r>
+        <w:rPr>
+          <w:sz w:val="48"/>
+          <w:szCs w:val="48"/>
+        </w:rPr>
+        <w:t>FlyNet</w:t>
+      </w:r>
+      <w:proofErr w:type="spellEnd"/>
     </w:p>
+    <w:bookmarkEnd w:id="0"/>
     <w:p>
       <w:pPr>
         <w:pStyle w:val="CharterHeader"/>
-        <w:rPr>
-          <w:sz w:val="28"/>
-          <w:u w:val="single"/>
-        </w:rPr>
       </w:pPr>
       <w:r>
-        <w:t>General Information</w:t>
+        <w:t>Autonomous Multi-rotor Mapping and Localization</w:t>
       </w:r>
-      <w:bookmarkEnd w:id="0"/>
+      <w:r>
+        <w:br/>
+        <w:t>Sponsored by: United Technologies Research Center</w:t>
+      </w:r>
     </w:p>
     <w:tbl>
       <w:tblPr>
@@ -106,6 +113,7 @@
                 <w:szCs w:val="32"/>
               </w:rPr>
             </w:pPr>
+            <w:proofErr w:type="spellStart"/>
             <w:r>
               <w:rPr>
                 <w:rFonts w:asciiTheme="minorHAnsi" w:hAnsiTheme="minorHAnsi"/>
@@ -114,8 +122,9 @@
                 <w:sz w:val="32"/>
                 <w:szCs w:val="32"/>
               </w:rPr>
-              <w:t>The Best Darn Project in the World (BDPW)</w:t>
-            </w:r>
+              <w:t>FlyNet</w:t>
+            </w:r>
+            <w:proofErr w:type="spellEnd"/>
           </w:p>
         </w:tc>
       </w:tr>
@@ -175,7 +184,7 @@
                 <w:i w:val="0"/>
                 <w:sz w:val="24"/>
               </w:rPr>
-              <w:t>Try to describe your projects in a single sentence, but don’t make it the longest sentence in the history of sentences.</w:t>
+              <w:t>Design a team of autonomous robots consisting of multi-rotors and ground robots to map and localize in an unknown environment, while searching for known targets.</w:t>
             </w:r>
           </w:p>
         </w:tc>
@@ -214,6 +223,125 @@
           <w:tcPr>
             <w:tcW w:w="7785" w:type="dxa"/>
             <w:gridSpan w:val="3"/>
+            <w:vAlign w:val="center"/>
+          </w:tcPr>
+          <w:p>
+            <w:pPr>
+              <w:pStyle w:val="formtext"/>
+              <w:spacing w:line="276" w:lineRule="auto"/>
+              <w:ind w:firstLine="0"/>
+              <w:jc w:val="left"/>
+              <w:rPr>
+                <w:rFonts w:asciiTheme="minorHAnsi" w:hAnsiTheme="minorHAnsi"/>
+                <w:b w:val="0"/>
+                <w:i w:val="0"/>
+                <w:sz w:val="24"/>
+              </w:rPr>
+            </w:pPr>
+            <w:r>
+              <w:rPr>
+                <w:rFonts w:asciiTheme="minorHAnsi" w:hAnsiTheme="minorHAnsi"/>
+                <w:b w:val="0"/>
+                <w:i w:val="0"/>
+                <w:sz w:val="24"/>
+              </w:rPr>
+              <w:t>Drew Ellison</w:t>
+            </w:r>
+          </w:p>
+        </w:tc>
+      </w:tr>
+      <w:tr>
+        <w:trPr>
+          <w:trHeight w:val="470"/>
+        </w:trPr>
+        <w:tc>
+          <w:tcPr>
+            <w:tcW w:w="1620" w:type="dxa"/>
+            <w:shd w:val="clear" w:color="auto" w:fill="C0C0C0"/>
+            <w:vAlign w:val="center"/>
+          </w:tcPr>
+          <w:p>
+            <w:pPr>
+              <w:pStyle w:val="formtext"/>
+              <w:spacing w:line="276" w:lineRule="auto"/>
+              <w:ind w:firstLine="0"/>
+              <w:jc w:val="left"/>
+              <w:rPr>
+                <w:rFonts w:asciiTheme="minorHAnsi" w:hAnsiTheme="minorHAnsi"/>
+                <w:sz w:val="20"/>
+              </w:rPr>
+            </w:pPr>
+            <w:r>
+              <w:rPr>
+                <w:rFonts w:asciiTheme="minorHAnsi" w:hAnsiTheme="minorHAnsi"/>
+                <w:sz w:val="20"/>
+              </w:rPr>
+              <w:t>Signature:</w:t>
+            </w:r>
+          </w:p>
+        </w:tc>
+        <w:tc>
+          <w:tcPr>
+            <w:tcW w:w="3780" w:type="dxa"/>
+            <w:vAlign w:val="center"/>
+          </w:tcPr>
+          <w:p>
+            <w:pPr>
+              <w:pStyle w:val="formtext"/>
+              <w:spacing w:line="276" w:lineRule="auto"/>
+              <w:ind w:firstLine="0"/>
+              <w:jc w:val="left"/>
+              <w:rPr>
+                <w:rFonts w:asciiTheme="minorHAnsi" w:hAnsiTheme="minorHAnsi"/>
+                <w:b w:val="0"/>
+                <w:i w:val="0"/>
+                <w:sz w:val="24"/>
+              </w:rPr>
+            </w:pPr>
+          </w:p>
+        </w:tc>
+        <w:tc>
+          <w:tcPr>
+            <w:tcW w:w="1350" w:type="dxa"/>
+            <w:shd w:val="clear" w:color="auto" w:fill="C0C0C0"/>
+            <w:vAlign w:val="center"/>
+          </w:tcPr>
+          <w:p>
+            <w:pPr>
+              <w:pStyle w:val="formtext"/>
+              <w:spacing w:line="276" w:lineRule="auto"/>
+              <w:ind w:firstLine="0"/>
+              <w:jc w:val="left"/>
+              <w:rPr>
+                <w:rFonts w:asciiTheme="minorHAnsi" w:hAnsiTheme="minorHAnsi"/>
+                <w:bCs/>
+                <w:iCs/>
+                <w:sz w:val="20"/>
+              </w:rPr>
+            </w:pPr>
+            <w:r>
+              <w:rPr>
+                <w:rFonts w:asciiTheme="minorHAnsi" w:hAnsiTheme="minorHAnsi"/>
+                <w:bCs/>
+                <w:iCs/>
+                <w:sz w:val="20"/>
+              </w:rPr>
+              <w:t>Date</w:t>
+            </w:r>
+            <w:r>
+              <w:rPr>
+                <w:rFonts w:asciiTheme="minorHAnsi" w:hAnsiTheme="minorHAnsi"/>
+                <w:bCs/>
+                <w:iCs/>
+                <w:sz w:val="20"/>
+              </w:rPr>
+              <w:t>:</w:t>
+            </w:r>
+          </w:p>
+        </w:tc>
+        <w:tc>
+          <w:tcPr>
+            <w:tcW w:w="2655" w:type="dxa"/>
             <w:vAlign w:val="center"/>
           </w:tcPr>
           <w:p>
@@ -258,6 +386,67 @@
                 <w:rFonts w:asciiTheme="minorHAnsi" w:hAnsiTheme="minorHAnsi"/>
                 <w:sz w:val="20"/>
               </w:rPr>
+              <w:t>Machine Shop:</w:t>
+            </w:r>
+          </w:p>
+        </w:tc>
+        <w:tc>
+          <w:tcPr>
+            <w:tcW w:w="7785" w:type="dxa"/>
+            <w:gridSpan w:val="3"/>
+            <w:vAlign w:val="center"/>
+          </w:tcPr>
+          <w:p>
+            <w:pPr>
+              <w:pStyle w:val="formtext"/>
+              <w:spacing w:line="276" w:lineRule="auto"/>
+              <w:ind w:firstLine="0"/>
+              <w:jc w:val="left"/>
+              <w:rPr>
+                <w:rFonts w:asciiTheme="minorHAnsi" w:hAnsiTheme="minorHAnsi"/>
+                <w:b w:val="0"/>
+                <w:i w:val="0"/>
+                <w:sz w:val="24"/>
+              </w:rPr>
+            </w:pPr>
+            <w:r>
+              <w:rPr>
+                <w:rFonts w:asciiTheme="minorHAnsi" w:hAnsiTheme="minorHAnsi"/>
+                <w:b w:val="0"/>
+                <w:i w:val="0"/>
+                <w:sz w:val="24"/>
+              </w:rPr>
+              <w:t>Matt Rhode</w:t>
+            </w:r>
+          </w:p>
+        </w:tc>
+      </w:tr>
+      <w:tr>
+        <w:trPr>
+          <w:trHeight w:val="470"/>
+        </w:trPr>
+        <w:tc>
+          <w:tcPr>
+            <w:tcW w:w="1620" w:type="dxa"/>
+            <w:shd w:val="clear" w:color="auto" w:fill="C0C0C0"/>
+            <w:vAlign w:val="center"/>
+          </w:tcPr>
+          <w:p>
+            <w:pPr>
+              <w:pStyle w:val="formtext"/>
+              <w:spacing w:line="276" w:lineRule="auto"/>
+              <w:ind w:firstLine="0"/>
+              <w:jc w:val="left"/>
+              <w:rPr>
+                <w:rFonts w:asciiTheme="minorHAnsi" w:hAnsiTheme="minorHAnsi"/>
+                <w:sz w:val="20"/>
+              </w:rPr>
+            </w:pPr>
+            <w:r>
+              <w:rPr>
+                <w:rFonts w:asciiTheme="minorHAnsi" w:hAnsiTheme="minorHAnsi"/>
+                <w:sz w:val="20"/>
+              </w:rPr>
               <w:t>Signature:</w:t>
             </w:r>
           </w:p>
@@ -308,16 +497,7 @@
                 <w:iCs/>
                 <w:sz w:val="20"/>
               </w:rPr>
-              <w:t>Date</w:t>
-            </w:r>
-            <w:r>
-              <w:rPr>
-                <w:rFonts w:asciiTheme="minorHAnsi" w:hAnsiTheme="minorHAnsi"/>
-                <w:bCs/>
-                <w:iCs/>
-                <w:sz w:val="20"/>
-              </w:rPr>
-              <w:t>:</w:t>
+              <w:t>Date:</w:t>
             </w:r>
           </w:p>
         </w:tc>
@@ -368,7 +548,7 @@
                 <w:rFonts w:asciiTheme="minorHAnsi" w:hAnsiTheme="minorHAnsi"/>
                 <w:sz w:val="20"/>
               </w:rPr>
-              <w:t>Machine Shop:</w:t>
+              <w:t>Instrumentation Shop:</w:t>
             </w:r>
           </w:p>
         </w:tc>
@@ -398,7 +578,7 @@
                 <w:i w:val="0"/>
                 <w:sz w:val="24"/>
               </w:rPr>
-              <w:t>Matt Rhode</w:t>
+              <w:t>Trudy Schwartz</w:t>
             </w:r>
           </w:p>
         </w:tc>
@@ -530,7 +710,7 @@
                 <w:rFonts w:asciiTheme="minorHAnsi" w:hAnsiTheme="minorHAnsi"/>
                 <w:sz w:val="20"/>
               </w:rPr>
-              <w:t>Instrumentation Shop:</w:t>
+              <w:t>Faculty Adviser:</w:t>
             </w:r>
           </w:p>
         </w:tc>
@@ -560,161 +740,10 @@
                 <w:i w:val="0"/>
                 <w:sz w:val="24"/>
               </w:rPr>
-              <w:t>Trudy Schwartz</w:t>
-            </w:r>
-          </w:p>
-        </w:tc>
-      </w:tr>
-      <w:tr>
-        <w:trPr>
-          <w:trHeight w:val="470"/>
-        </w:trPr>
-        <w:tc>
-          <w:tcPr>
-            <w:tcW w:w="1620" w:type="dxa"/>
-            <w:shd w:val="clear" w:color="auto" w:fill="C0C0C0"/>
-            <w:vAlign w:val="center"/>
-          </w:tcPr>
-          <w:p>
-            <w:pPr>
-              <w:pStyle w:val="formtext"/>
-              <w:spacing w:line="276" w:lineRule="auto"/>
-              <w:ind w:firstLine="0"/>
-              <w:jc w:val="left"/>
-              <w:rPr>
-                <w:rFonts w:asciiTheme="minorHAnsi" w:hAnsiTheme="minorHAnsi"/>
-                <w:sz w:val="20"/>
-              </w:rPr>
-            </w:pPr>
-            <w:r>
-              <w:rPr>
-                <w:rFonts w:asciiTheme="minorHAnsi" w:hAnsiTheme="minorHAnsi"/>
-                <w:sz w:val="20"/>
-              </w:rPr>
-              <w:t>Signature:</w:t>
-            </w:r>
-          </w:p>
-        </w:tc>
-        <w:tc>
-          <w:tcPr>
-            <w:tcW w:w="3780" w:type="dxa"/>
-            <w:vAlign w:val="center"/>
-          </w:tcPr>
-          <w:p>
-            <w:pPr>
-              <w:pStyle w:val="formtext"/>
-              <w:spacing w:line="276" w:lineRule="auto"/>
-              <w:ind w:firstLine="0"/>
-              <w:jc w:val="left"/>
-              <w:rPr>
-                <w:rFonts w:asciiTheme="minorHAnsi" w:hAnsiTheme="minorHAnsi"/>
-                <w:b w:val="0"/>
-                <w:i w:val="0"/>
-                <w:sz w:val="24"/>
-              </w:rPr>
-            </w:pPr>
-          </w:p>
-        </w:tc>
-        <w:tc>
-          <w:tcPr>
-            <w:tcW w:w="1350" w:type="dxa"/>
-            <w:shd w:val="clear" w:color="auto" w:fill="C0C0C0"/>
-            <w:vAlign w:val="center"/>
-          </w:tcPr>
-          <w:p>
-            <w:pPr>
-              <w:pStyle w:val="formtext"/>
-              <w:spacing w:line="276" w:lineRule="auto"/>
-              <w:ind w:firstLine="0"/>
-              <w:jc w:val="left"/>
-              <w:rPr>
-                <w:rFonts w:asciiTheme="minorHAnsi" w:hAnsiTheme="minorHAnsi"/>
-                <w:bCs/>
-                <w:iCs/>
-                <w:sz w:val="20"/>
-              </w:rPr>
-            </w:pPr>
-            <w:r>
-              <w:rPr>
-                <w:rFonts w:asciiTheme="minorHAnsi" w:hAnsiTheme="minorHAnsi"/>
-                <w:bCs/>
-                <w:iCs/>
-                <w:sz w:val="20"/>
-              </w:rPr>
-              <w:t>Date:</w:t>
-            </w:r>
-          </w:p>
-        </w:tc>
-        <w:tc>
-          <w:tcPr>
-            <w:tcW w:w="2655" w:type="dxa"/>
-            <w:vAlign w:val="center"/>
-          </w:tcPr>
-          <w:p>
-            <w:pPr>
-              <w:pStyle w:val="formtext"/>
-              <w:spacing w:line="276" w:lineRule="auto"/>
-              <w:ind w:firstLine="0"/>
-              <w:jc w:val="left"/>
-              <w:rPr>
-                <w:rFonts w:asciiTheme="minorHAnsi" w:hAnsiTheme="minorHAnsi"/>
-                <w:b w:val="0"/>
-                <w:i w:val="0"/>
-                <w:sz w:val="24"/>
-              </w:rPr>
-            </w:pPr>
-          </w:p>
-        </w:tc>
-      </w:tr>
-      <w:tr>
-        <w:trPr>
-          <w:trHeight w:val="470"/>
-        </w:trPr>
-        <w:tc>
-          <w:tcPr>
-            <w:tcW w:w="1620" w:type="dxa"/>
-            <w:shd w:val="clear" w:color="auto" w:fill="C0C0C0"/>
-            <w:vAlign w:val="center"/>
-          </w:tcPr>
-          <w:p>
-            <w:pPr>
-              <w:pStyle w:val="formtext"/>
-              <w:spacing w:line="276" w:lineRule="auto"/>
-              <w:ind w:firstLine="0"/>
-              <w:jc w:val="left"/>
-              <w:rPr>
-                <w:rFonts w:asciiTheme="minorHAnsi" w:hAnsiTheme="minorHAnsi"/>
-                <w:sz w:val="20"/>
-              </w:rPr>
-            </w:pPr>
-            <w:r>
-              <w:rPr>
-                <w:rFonts w:asciiTheme="minorHAnsi" w:hAnsiTheme="minorHAnsi"/>
-                <w:sz w:val="20"/>
-              </w:rPr>
-              <w:t>Faculty Adviser:</w:t>
-            </w:r>
-          </w:p>
-        </w:tc>
-        <w:tc>
-          <w:tcPr>
-            <w:tcW w:w="7785" w:type="dxa"/>
-            <w:gridSpan w:val="3"/>
-            <w:vAlign w:val="center"/>
-          </w:tcPr>
-          <w:p>
-            <w:pPr>
-              <w:pStyle w:val="formtext"/>
-              <w:spacing w:line="276" w:lineRule="auto"/>
-              <w:ind w:firstLine="0"/>
-              <w:jc w:val="left"/>
-              <w:rPr>
-                <w:rFonts w:asciiTheme="minorHAnsi" w:hAnsiTheme="minorHAnsi"/>
-                <w:b w:val="0"/>
-                <w:i w:val="0"/>
-                <w:sz w:val="24"/>
-              </w:rPr>
-            </w:pPr>
+              <w:t>Eric Frew</w:t>
+            </w:r>
+            <w:bookmarkStart w:id="1" w:name="_GoBack"/>
+            <w:bookmarkEnd w:id="1"/>
           </w:p>
         </w:tc>
       </w:tr>
@@ -6417,71 +6446,71 @@
     </dgm:pt>
   </dgm:ptLst>
   <dgm:cxnLst>
+    <dgm:cxn modelId="{04E8BE3C-A77C-4715-856E-0BFF7497ED4F}" type="presOf" srcId="{0FADBDD9-8EE8-4291-AA61-90DB197039B9}" destId="{315A6BFE-B9B3-4035-8E9D-09E06E9B346D}" srcOrd="0" destOrd="0" presId="urn:microsoft.com/office/officeart/2008/layout/NameandTitleOrganizationalChart"/>
+    <dgm:cxn modelId="{6A13EF6A-876A-4A29-A5ED-D0E9013271B7}" type="presOf" srcId="{5BCAB53C-2D20-4874-9C11-3513CCAD3FC8}" destId="{743A18E6-9028-4850-903E-6F4A133846C5}" srcOrd="0" destOrd="0" presId="urn:microsoft.com/office/officeart/2008/layout/NameandTitleOrganizationalChart"/>
+    <dgm:cxn modelId="{108F2F09-106D-4212-9507-F54B15B7533B}" type="presOf" srcId="{F23D1176-1F65-4F37-B121-907F74FA7E29}" destId="{80F1E349-C761-4CA8-A93E-FFC58DBAC7DA}" srcOrd="1" destOrd="0" presId="urn:microsoft.com/office/officeart/2008/layout/NameandTitleOrganizationalChart"/>
+    <dgm:cxn modelId="{493A1565-08B5-4AD3-8168-0C8BBF183AB6}" type="presOf" srcId="{B35D3493-42BF-4C2E-BB51-2503509D21CB}" destId="{D7D7182C-3F86-43B4-922D-928F53C24ED0}" srcOrd="0" destOrd="0" presId="urn:microsoft.com/office/officeart/2008/layout/NameandTitleOrganizationalChart"/>
+    <dgm:cxn modelId="{54412CF3-C1C8-4B8B-AF1D-9DFCA008A511}" type="presOf" srcId="{7D24056D-C4C5-4F74-A2C6-943F21707901}" destId="{DB8B9293-4C9C-4A6A-AE6E-F5605151C10A}" srcOrd="0" destOrd="0" presId="urn:microsoft.com/office/officeart/2008/layout/NameandTitleOrganizationalChart"/>
+    <dgm:cxn modelId="{EBDC1928-0E16-4955-8256-ED383810F921}" type="presOf" srcId="{CED4F4D8-4C3D-44A3-9523-AAD7D7E82AF5}" destId="{3130983E-08FA-4C7E-9B9C-1C4D5984086C}" srcOrd="1" destOrd="0" presId="urn:microsoft.com/office/officeart/2008/layout/NameandTitleOrganizationalChart"/>
+    <dgm:cxn modelId="{DBA52349-A925-4523-AF71-6FC78AA1EE8D}" type="presOf" srcId="{1CE20810-D2EE-4652-858A-043217E29E0A}" destId="{0F713C76-8C23-416B-861E-7B3ECDD29736}" srcOrd="1" destOrd="0" presId="urn:microsoft.com/office/officeart/2008/layout/NameandTitleOrganizationalChart"/>
     <dgm:cxn modelId="{2F598814-989E-4B54-B13E-10D20AB835C8}" type="presOf" srcId="{5C8C6D26-6EED-4AC9-8A24-FBA20D79982E}" destId="{F0759009-25F9-4185-A272-AA7474BB52C1}" srcOrd="0" destOrd="0" presId="urn:microsoft.com/office/officeart/2008/layout/NameandTitleOrganizationalChart"/>
-    <dgm:cxn modelId="{6EB1EE95-E82C-4468-B2A2-29DC4687BEAC}" type="presOf" srcId="{D713457D-97E8-4B71-BC79-A0C58B3F9FD7}" destId="{F3F2AB8B-45A3-48A1-B7BA-4AF694211295}" srcOrd="1" destOrd="0" presId="urn:microsoft.com/office/officeart/2008/layout/NameandTitleOrganizationalChart"/>
-    <dgm:cxn modelId="{E7AA4A99-4B3E-4CB3-94F3-15D9F449F3EA}" type="presOf" srcId="{3587C0B1-14E4-44E5-B37C-E8E6E5A829E2}" destId="{47523329-22E4-4D56-B279-AC4C3F440087}" srcOrd="0" destOrd="0" presId="urn:microsoft.com/office/officeart/2008/layout/NameandTitleOrganizationalChart"/>
-    <dgm:cxn modelId="{EBDC1928-0E16-4955-8256-ED383810F921}" type="presOf" srcId="{CED4F4D8-4C3D-44A3-9523-AAD7D7E82AF5}" destId="{3130983E-08FA-4C7E-9B9C-1C4D5984086C}" srcOrd="1" destOrd="0" presId="urn:microsoft.com/office/officeart/2008/layout/NameandTitleOrganizationalChart"/>
-    <dgm:cxn modelId="{4ABF89B4-733D-4E78-B024-9B77E479D705}" type="presOf" srcId="{9B7D21C1-915D-4854-B463-DC7003DAE655}" destId="{FB1862B0-87EE-4363-98F6-29B1D94C8C3C}" srcOrd="1" destOrd="0" presId="urn:microsoft.com/office/officeart/2008/layout/NameandTitleOrganizationalChart"/>
-    <dgm:cxn modelId="{1F1889D1-B968-45D5-B5CA-E2E719E70CAB}" type="presOf" srcId="{E4039DF8-D725-4C0C-A572-69C3E1AB7EDD}" destId="{CF9C253A-1F95-474F-9A0C-FDA13ACE043B}" srcOrd="0" destOrd="0" presId="urn:microsoft.com/office/officeart/2008/layout/NameandTitleOrganizationalChart"/>
-    <dgm:cxn modelId="{84D74F58-1F87-4268-A2A3-2AC9261AA863}" type="presOf" srcId="{43586C39-1BEF-43FF-BCD0-BC17C831BB1E}" destId="{4FFDF7C2-FB36-4E3B-A177-C531F54BCE44}" srcOrd="0" destOrd="0" presId="urn:microsoft.com/office/officeart/2008/layout/NameandTitleOrganizationalChart"/>
+    <dgm:cxn modelId="{71BE6CFA-1C82-4F71-A77C-EA234F397B65}" type="presOf" srcId="{C2BE464B-5B76-40D5-8FAA-6DCE11948453}" destId="{E726C876-302E-4502-B0D6-1ECEA3FCFDFA}" srcOrd="0" destOrd="0" presId="urn:microsoft.com/office/officeart/2008/layout/NameandTitleOrganizationalChart"/>
+    <dgm:cxn modelId="{1D344A5A-8255-4EFD-AF98-D99A0B912182}" srcId="{D713457D-97E8-4B71-BC79-A0C58B3F9FD7}" destId="{F23D1176-1F65-4F37-B121-907F74FA7E29}" srcOrd="0" destOrd="0" parTransId="{293C3311-2EC2-41F3-9617-925F31CEC07E}" sibTransId="{43586C39-1BEF-43FF-BCD0-BC17C831BB1E}"/>
+    <dgm:cxn modelId="{66C59655-4A6D-4CC8-B9AC-84F7E1020814}" srcId="{F23D1176-1F65-4F37-B121-907F74FA7E29}" destId="{AE3E9622-2F6C-4732-A732-8847129A6359}" srcOrd="0" destOrd="0" parTransId="{E05CE72E-422C-4AFF-B252-072835BE143B}" sibTransId="{DB55BF48-B130-45B4-B136-01BA53FEDAAE}"/>
+    <dgm:cxn modelId="{D040D647-1B36-4273-96C7-74FC061085E2}" type="presOf" srcId="{9F93C7A5-83E7-4738-9649-D3BC7235042A}" destId="{7D914E6B-5234-4866-8A64-F3A1F22272D9}" srcOrd="0" destOrd="0" presId="urn:microsoft.com/office/officeart/2008/layout/NameandTitleOrganizationalChart"/>
+    <dgm:cxn modelId="{9DE66302-E293-4601-B52D-5A2971C59DD0}" srcId="{9B7D21C1-915D-4854-B463-DC7003DAE655}" destId="{C62EA1FD-5B9E-4E45-97F4-0DC697E99096}" srcOrd="1" destOrd="0" parTransId="{C2BE464B-5B76-40D5-8FAA-6DCE11948453}" sibTransId="{5128B70C-6118-47D2-A233-7FE9BEDCF678}"/>
     <dgm:cxn modelId="{53E24133-2490-45AD-BB1C-0D20CDEA9B30}" type="presOf" srcId="{6596F758-FE69-4811-AC26-19E03E994BDD}" destId="{075D21AE-0429-41D3-B920-2793A1ADC342}" srcOrd="0" destOrd="0" presId="urn:microsoft.com/office/officeart/2008/layout/NameandTitleOrganizationalChart"/>
-    <dgm:cxn modelId="{66C59655-4A6D-4CC8-B9AC-84F7E1020814}" srcId="{F23D1176-1F65-4F37-B121-907F74FA7E29}" destId="{AE3E9622-2F6C-4732-A732-8847129A6359}" srcOrd="0" destOrd="0" parTransId="{E05CE72E-422C-4AFF-B252-072835BE143B}" sibTransId="{DB55BF48-B130-45B4-B136-01BA53FEDAAE}"/>
-    <dgm:cxn modelId="{0CF7B550-CBEB-45DB-B67D-787DFC8F665F}" type="presOf" srcId="{952789FC-0505-4C99-8FAD-154FC69DC0D5}" destId="{1B4DE78E-FFC1-471F-A605-F2F82BCB83A4}" srcOrd="0" destOrd="0" presId="urn:microsoft.com/office/officeart/2008/layout/NameandTitleOrganizationalChart"/>
-    <dgm:cxn modelId="{71BE6CFA-1C82-4F71-A77C-EA234F397B65}" type="presOf" srcId="{C2BE464B-5B76-40D5-8FAA-6DCE11948453}" destId="{E726C876-302E-4502-B0D6-1ECEA3FCFDFA}" srcOrd="0" destOrd="0" presId="urn:microsoft.com/office/officeart/2008/layout/NameandTitleOrganizationalChart"/>
-    <dgm:cxn modelId="{170A898B-69D5-4499-B2D6-3709C663A672}" type="presOf" srcId="{7D24056D-C4C5-4F74-A2C6-943F21707901}" destId="{9DC7BA70-8E52-4613-B796-9A2674B386D0}" srcOrd="1" destOrd="0" presId="urn:microsoft.com/office/officeart/2008/layout/NameandTitleOrganizationalChart"/>
-    <dgm:cxn modelId="{D040D647-1B36-4273-96C7-74FC061085E2}" type="presOf" srcId="{9F93C7A5-83E7-4738-9649-D3BC7235042A}" destId="{7D914E6B-5234-4866-8A64-F3A1F22272D9}" srcOrd="0" destOrd="0" presId="urn:microsoft.com/office/officeart/2008/layout/NameandTitleOrganizationalChart"/>
-    <dgm:cxn modelId="{196B7D5D-AEF1-4B78-85F2-49AF5F49F7BD}" type="presOf" srcId="{856228BE-8896-4AD3-B7BC-9DED675C8A7A}" destId="{14F8D027-82C9-43FA-879A-D6202F290735}" srcOrd="0" destOrd="0" presId="urn:microsoft.com/office/officeart/2008/layout/NameandTitleOrganizationalChart"/>
-    <dgm:cxn modelId="{F4C55FDA-599B-4106-B648-3AFCB8DBD306}" type="presOf" srcId="{F23D1176-1F65-4F37-B121-907F74FA7E29}" destId="{79F0CA5A-AAB8-4E1B-AF57-520CF98EEC73}" srcOrd="0" destOrd="0" presId="urn:microsoft.com/office/officeart/2008/layout/NameandTitleOrganizationalChart"/>
-    <dgm:cxn modelId="{98CF4515-436D-46D9-BE5F-E6ED7166D6AE}" type="presOf" srcId="{ED19A5D0-8FAF-45C5-B348-5C22B5E0EC7C}" destId="{F8435A8D-365C-4C0B-BD23-4757D58B2D32}" srcOrd="0" destOrd="0" presId="urn:microsoft.com/office/officeart/2008/layout/NameandTitleOrganizationalChart"/>
-    <dgm:cxn modelId="{7F1EF1BC-79F7-4EE2-84A5-BA0048380C46}" srcId="{D713457D-97E8-4B71-BC79-A0C58B3F9FD7}" destId="{1CE20810-D2EE-4652-858A-043217E29E0A}" srcOrd="2" destOrd="0" parTransId="{FB7DC9DC-381B-438B-B2C1-1345CDC48875}" sibTransId="{AB6B88D3-8D19-4DD6-8EAF-E377CD0ADFD1}"/>
-    <dgm:cxn modelId="{FF26DFCF-B1FE-4C6A-87D3-D4944312544A}" type="presOf" srcId="{952789FC-0505-4C99-8FAD-154FC69DC0D5}" destId="{13D53A66-CB42-44D3-9B45-A628E4CD37D6}" srcOrd="1" destOrd="0" presId="urn:microsoft.com/office/officeart/2008/layout/NameandTitleOrganizationalChart"/>
+    <dgm:cxn modelId="{4FD67EF0-815E-4CF0-BAC1-80FB50B52783}" type="presOf" srcId="{CED4F4D8-4C3D-44A3-9523-AAD7D7E82AF5}" destId="{C9EF2AC4-4CA7-42FD-832C-5A2F66106138}" srcOrd="0" destOrd="0" presId="urn:microsoft.com/office/officeart/2008/layout/NameandTitleOrganizationalChart"/>
+    <dgm:cxn modelId="{2E46C909-86F2-4B7D-A35B-D672AFD2939B}" srcId="{9B7D21C1-915D-4854-B463-DC7003DAE655}" destId="{7D24056D-C4C5-4F74-A2C6-943F21707901}" srcOrd="0" destOrd="0" parTransId="{6596F758-FE69-4811-AC26-19E03E994BDD}" sibTransId="{3587C0B1-14E4-44E5-B37C-E8E6E5A829E2}"/>
+    <dgm:cxn modelId="{798A99BF-9F3A-4B55-B00D-D05D8F95E0BE}" srcId="{9F93C7A5-83E7-4738-9649-D3BC7235042A}" destId="{D713457D-97E8-4B71-BC79-A0C58B3F9FD7}" srcOrd="0" destOrd="0" parTransId="{9FB601BA-4709-4CCE-8582-304D9B4CACF6}" sibTransId="{E4039DF8-D725-4C0C-A572-69C3E1AB7EDD}"/>
     <dgm:cxn modelId="{DA6B92E7-0D57-452B-84A0-14C48A4C65AD}" type="presOf" srcId="{C62EA1FD-5B9E-4E45-97F4-0DC697E99096}" destId="{E3801B09-4B44-422C-948B-C9CFE6E94D41}" srcOrd="1" destOrd="0" presId="urn:microsoft.com/office/officeart/2008/layout/NameandTitleOrganizationalChart"/>
-    <dgm:cxn modelId="{6E83C4CC-5B9B-4CCA-B7CB-AD322B3DC9D7}" type="presOf" srcId="{FB7DC9DC-381B-438B-B2C1-1345CDC48875}" destId="{86AF05C3-9403-4B74-A624-6C41FE2C7B25}" srcOrd="0" destOrd="0" presId="urn:microsoft.com/office/officeart/2008/layout/NameandTitleOrganizationalChart"/>
-    <dgm:cxn modelId="{0DC47BF6-E3E6-4F68-A7E1-5BE5FB7FDAC0}" type="presOf" srcId="{E05CE72E-422C-4AFF-B252-072835BE143B}" destId="{C0443C18-D70C-49CF-B352-0CE30882E424}" srcOrd="0" destOrd="0" presId="urn:microsoft.com/office/officeart/2008/layout/NameandTitleOrganizationalChart"/>
-    <dgm:cxn modelId="{748EA16B-58E0-4579-BCB3-EC4EA379D288}" type="presOf" srcId="{5F7E80B5-4DFD-4956-8A1C-6C94366547AD}" destId="{BE693F6E-9F8A-4DD0-81F5-CD38CFB0FEE1}" srcOrd="1" destOrd="0" presId="urn:microsoft.com/office/officeart/2008/layout/NameandTitleOrganizationalChart"/>
-    <dgm:cxn modelId="{AED76B22-35AF-495B-A74B-E88294878C74}" type="presOf" srcId="{D713457D-97E8-4B71-BC79-A0C58B3F9FD7}" destId="{01A0ECED-51C5-45AB-96D4-9A71BBC5F7FF}" srcOrd="0" destOrd="0" presId="urn:microsoft.com/office/officeart/2008/layout/NameandTitleOrganizationalChart"/>
+    <dgm:cxn modelId="{C3608E5C-9C3B-4D1E-959D-2C9119C26BFE}" type="presOf" srcId="{AE3E9622-2F6C-4732-A732-8847129A6359}" destId="{49B60095-8B74-40FE-862A-762D36F61F10}" srcOrd="0" destOrd="0" presId="urn:microsoft.com/office/officeart/2008/layout/NameandTitleOrganizationalChart"/>
+    <dgm:cxn modelId="{570762A6-701C-406C-9F25-55BCC8D3B1EF}" srcId="{D713457D-97E8-4B71-BC79-A0C58B3F9FD7}" destId="{9B7D21C1-915D-4854-B463-DC7003DAE655}" srcOrd="4" destOrd="0" parTransId="{BDF6A194-15A3-4DD9-9B1C-A46A18247D64}" sibTransId="{5BCAB53C-2D20-4874-9C11-3513CCAD3FC8}"/>
+    <dgm:cxn modelId="{D3BCD15F-5453-4F5C-A99E-2796CEE3BC63}" type="presOf" srcId="{C62EA1FD-5B9E-4E45-97F4-0DC697E99096}" destId="{03648428-EF7E-455D-B1B0-A694202F83E1}" srcOrd="0" destOrd="0" presId="urn:microsoft.com/office/officeart/2008/layout/NameandTitleOrganizationalChart"/>
     <dgm:cxn modelId="{97AF6DA3-276E-4147-A30F-83550BD86AEF}" srcId="{1CE20810-D2EE-4652-858A-043217E29E0A}" destId="{E51F7AF2-4AC6-43F1-8951-2A1EAEA087D8}" srcOrd="1" destOrd="0" parTransId="{EA928848-C2A5-4D8E-B34A-C69B76409CAA}" sibTransId="{E1F19EB0-E7DB-438C-80B3-16E4A2E35385}"/>
     <dgm:cxn modelId="{29980FA7-06BA-46FA-A9A9-7F1BCEEF14EB}" srcId="{D713457D-97E8-4B71-BC79-A0C58B3F9FD7}" destId="{B35D3493-42BF-4C2E-BB51-2503509D21CB}" srcOrd="3" destOrd="0" parTransId="{0FADBDD9-8EE8-4291-AA61-90DB197039B9}" sibTransId="{856228BE-8896-4AD3-B7BC-9DED675C8A7A}"/>
+    <dgm:cxn modelId="{39550ED0-30CD-4F87-AC52-993A5128274E}" type="presOf" srcId="{5128B70C-6118-47D2-A233-7FE9BEDCF678}" destId="{3BC6D794-F01C-4EEC-AD73-0FBCCE8DF3B4}" srcOrd="0" destOrd="0" presId="urn:microsoft.com/office/officeart/2008/layout/NameandTitleOrganizationalChart"/>
+    <dgm:cxn modelId="{4ABF89B4-733D-4E78-B024-9B77E479D705}" type="presOf" srcId="{9B7D21C1-915D-4854-B463-DC7003DAE655}" destId="{FB1862B0-87EE-4363-98F6-29B1D94C8C3C}" srcOrd="1" destOrd="0" presId="urn:microsoft.com/office/officeart/2008/layout/NameandTitleOrganizationalChart"/>
+    <dgm:cxn modelId="{0CF7B550-CBEB-45DB-B67D-787DFC8F665F}" type="presOf" srcId="{952789FC-0505-4C99-8FAD-154FC69DC0D5}" destId="{1B4DE78E-FFC1-471F-A605-F2F82BCB83A4}" srcOrd="0" destOrd="0" presId="urn:microsoft.com/office/officeart/2008/layout/NameandTitleOrganizationalChart"/>
+    <dgm:cxn modelId="{E7AA4A99-4B3E-4CB3-94F3-15D9F449F3EA}" type="presOf" srcId="{3587C0B1-14E4-44E5-B37C-E8E6E5A829E2}" destId="{47523329-22E4-4D56-B279-AC4C3F440087}" srcOrd="0" destOrd="0" presId="urn:microsoft.com/office/officeart/2008/layout/NameandTitleOrganizationalChart"/>
+    <dgm:cxn modelId="{170A898B-69D5-4499-B2D6-3709C663A672}" type="presOf" srcId="{7D24056D-C4C5-4F74-A2C6-943F21707901}" destId="{9DC7BA70-8E52-4613-B796-9A2674B386D0}" srcOrd="1" destOrd="0" presId="urn:microsoft.com/office/officeart/2008/layout/NameandTitleOrganizationalChart"/>
     <dgm:cxn modelId="{E032CB22-DB7F-4667-9858-DA5FCA3480F8}" type="presOf" srcId="{EA928848-C2A5-4D8E-B34A-C69B76409CAA}" destId="{870F4FD1-B9F6-48C6-9C81-A40C0AB91E22}" srcOrd="0" destOrd="0" presId="urn:microsoft.com/office/officeart/2008/layout/NameandTitleOrganizationalChart"/>
-    <dgm:cxn modelId="{CD683D53-28B9-46D7-B997-E8C664921F1B}" type="presOf" srcId="{BDF6A194-15A3-4DD9-9B1C-A46A18247D64}" destId="{69730AF5-5616-4523-ADC0-C6221FF08851}" srcOrd="0" destOrd="0" presId="urn:microsoft.com/office/officeart/2008/layout/NameandTitleOrganizationalChart"/>
+    <dgm:cxn modelId="{A55F588F-6BBA-4EF2-ACB6-1C109FE64A4E}" type="presOf" srcId="{AB6B88D3-8D19-4DD6-8EAF-E377CD0ADFD1}" destId="{6547CA21-FBA9-4706-B83F-D8F052F71874}" srcOrd="0" destOrd="0" presId="urn:microsoft.com/office/officeart/2008/layout/NameandTitleOrganizationalChart"/>
+    <dgm:cxn modelId="{881D98BE-4C1B-48BB-8689-CB9028C1E757}" srcId="{1CE20810-D2EE-4652-858A-043217E29E0A}" destId="{CED4F4D8-4C3D-44A3-9523-AAD7D7E82AF5}" srcOrd="0" destOrd="0" parTransId="{67CA0E31-17C0-4A04-8771-AC23FD5173A6}" sibTransId="{88C41DEA-AAE5-4A42-A204-819C26C81F64}"/>
+    <dgm:cxn modelId="{2DC70032-5342-491C-B123-30356F979080}" srcId="{B35D3493-42BF-4C2E-BB51-2503509D21CB}" destId="{952789FC-0505-4C99-8FAD-154FC69DC0D5}" srcOrd="1" destOrd="0" parTransId="{8993CCBA-952E-4A8C-AAB0-EC5900244BA4}" sibTransId="{345C092A-3EE5-4311-A637-443267685F52}"/>
+    <dgm:cxn modelId="{F4C55FDA-599B-4106-B648-3AFCB8DBD306}" type="presOf" srcId="{F23D1176-1F65-4F37-B121-907F74FA7E29}" destId="{79F0CA5A-AAB8-4E1B-AF57-520CF98EEC73}" srcOrd="0" destOrd="0" presId="urn:microsoft.com/office/officeart/2008/layout/NameandTitleOrganizationalChart"/>
+    <dgm:cxn modelId="{196B7D5D-AEF1-4B78-85F2-49AF5F49F7BD}" type="presOf" srcId="{856228BE-8896-4AD3-B7BC-9DED675C8A7A}" destId="{14F8D027-82C9-43FA-879A-D6202F290735}" srcOrd="0" destOrd="0" presId="urn:microsoft.com/office/officeart/2008/layout/NameandTitleOrganizationalChart"/>
+    <dgm:cxn modelId="{5FAA2BD5-1495-4DFF-8129-8720FAC206D1}" srcId="{D713457D-97E8-4B71-BC79-A0C58B3F9FD7}" destId="{ED19A5D0-8FAF-45C5-B348-5C22B5E0EC7C}" srcOrd="1" destOrd="0" parTransId="{C9287548-28C4-4AD7-90E0-C2FEA1C70645}" sibTransId="{F1E056D4-9900-43CA-B022-F5B795FF7B62}"/>
+    <dgm:cxn modelId="{1EAA87DC-1A5E-4B84-A052-261C0365EBAD}" type="presOf" srcId="{8993CCBA-952E-4A8C-AAB0-EC5900244BA4}" destId="{C6001BF7-08B8-49AF-98A8-CDD929BC266F}" srcOrd="0" destOrd="0" presId="urn:microsoft.com/office/officeart/2008/layout/NameandTitleOrganizationalChart"/>
+    <dgm:cxn modelId="{7F1EF1BC-79F7-4EE2-84A5-BA0048380C46}" srcId="{D713457D-97E8-4B71-BC79-A0C58B3F9FD7}" destId="{1CE20810-D2EE-4652-858A-043217E29E0A}" srcOrd="2" destOrd="0" parTransId="{FB7DC9DC-381B-438B-B2C1-1345CDC48875}" sibTransId="{AB6B88D3-8D19-4DD6-8EAF-E377CD0ADFD1}"/>
+    <dgm:cxn modelId="{BFE72514-7EE2-4E15-8EE1-02B66A4979E7}" type="presOf" srcId="{88C41DEA-AAE5-4A42-A204-819C26C81F64}" destId="{EB26F907-DA1B-4348-A95D-FA863C72A40A}" srcOrd="0" destOrd="0" presId="urn:microsoft.com/office/officeart/2008/layout/NameandTitleOrganizationalChart"/>
     <dgm:cxn modelId="{262C73C0-09FF-44F9-AB1A-2A9E85953E20}" type="presOf" srcId="{C9287548-28C4-4AD7-90E0-C2FEA1C70645}" destId="{70839364-604F-43B2-9339-531069B01488}" srcOrd="0" destOrd="0" presId="urn:microsoft.com/office/officeart/2008/layout/NameandTitleOrganizationalChart"/>
+    <dgm:cxn modelId="{0F5C3708-DFB1-40A0-B2BF-EA4A5531FE12}" type="presOf" srcId="{345C092A-3EE5-4311-A637-443267685F52}" destId="{DA719BDA-9B85-4FFD-88E9-8A88986A3CCF}" srcOrd="0" destOrd="0" presId="urn:microsoft.com/office/officeart/2008/layout/NameandTitleOrganizationalChart"/>
     <dgm:cxn modelId="{A7E6F678-8D7E-4F74-9513-8D37C6B4ED09}" type="presOf" srcId="{5F7E80B5-4DFD-4956-8A1C-6C94366547AD}" destId="{51FFCF7F-FA9F-4168-AC33-639DAC66675A}" srcOrd="0" destOrd="0" presId="urn:microsoft.com/office/officeart/2008/layout/NameandTitleOrganizationalChart"/>
     <dgm:cxn modelId="{297BFA98-6C4D-45E1-97AE-A435812AA9E0}" type="presOf" srcId="{72AE18A7-5D22-4601-9E0E-D20636263160}" destId="{307C5D61-AC38-481C-B258-BD01228C25F8}" srcOrd="0" destOrd="0" presId="urn:microsoft.com/office/officeart/2008/layout/NameandTitleOrganizationalChart"/>
+    <dgm:cxn modelId="{9C89A2E4-BF62-4B1D-A8E0-98B902BE4CEC}" type="presOf" srcId="{E1F19EB0-E7DB-438C-80B3-16E4A2E35385}" destId="{8538E92E-82E6-4D0C-9479-1B92F77E9314}" srcOrd="0" destOrd="0" presId="urn:microsoft.com/office/officeart/2008/layout/NameandTitleOrganizationalChart"/>
+    <dgm:cxn modelId="{6E83C4CC-5B9B-4CCA-B7CB-AD322B3DC9D7}" type="presOf" srcId="{FB7DC9DC-381B-438B-B2C1-1345CDC48875}" destId="{86AF05C3-9403-4B74-A624-6C41FE2C7B25}" srcOrd="0" destOrd="0" presId="urn:microsoft.com/office/officeart/2008/layout/NameandTitleOrganizationalChart"/>
     <dgm:cxn modelId="{64FE422B-E4C6-470D-95E3-287CAD992E2C}" type="presOf" srcId="{9B7D21C1-915D-4854-B463-DC7003DAE655}" destId="{45AA9055-A87F-425E-8301-164B745C8816}" srcOrd="0" destOrd="0" presId="urn:microsoft.com/office/officeart/2008/layout/NameandTitleOrganizationalChart"/>
-    <dgm:cxn modelId="{D3BCD15F-5453-4F5C-A99E-2796CEE3BC63}" type="presOf" srcId="{C62EA1FD-5B9E-4E45-97F4-0DC697E99096}" destId="{03648428-EF7E-455D-B1B0-A694202F83E1}" srcOrd="0" destOrd="0" presId="urn:microsoft.com/office/officeart/2008/layout/NameandTitleOrganizationalChart"/>
-    <dgm:cxn modelId="{2E46C909-86F2-4B7D-A35B-D672AFD2939B}" srcId="{9B7D21C1-915D-4854-B463-DC7003DAE655}" destId="{7D24056D-C4C5-4F74-A2C6-943F21707901}" srcOrd="0" destOrd="0" parTransId="{6596F758-FE69-4811-AC26-19E03E994BDD}" sibTransId="{3587C0B1-14E4-44E5-B37C-E8E6E5A829E2}"/>
+    <dgm:cxn modelId="{EFA91778-056F-43E8-87BF-3E39B7BCE05B}" type="presOf" srcId="{ED19A5D0-8FAF-45C5-B348-5C22B5E0EC7C}" destId="{028C051E-BA11-4F74-B719-854FAF724AA4}" srcOrd="1" destOrd="0" presId="urn:microsoft.com/office/officeart/2008/layout/NameandTitleOrganizationalChart"/>
+    <dgm:cxn modelId="{CD683D53-28B9-46D7-B997-E8C664921F1B}" type="presOf" srcId="{BDF6A194-15A3-4DD9-9B1C-A46A18247D64}" destId="{69730AF5-5616-4523-ADC0-C6221FF08851}" srcOrd="0" destOrd="0" presId="urn:microsoft.com/office/officeart/2008/layout/NameandTitleOrganizationalChart"/>
+    <dgm:cxn modelId="{84D74F58-1F87-4268-A2A3-2AC9261AA863}" type="presOf" srcId="{43586C39-1BEF-43FF-BCD0-BC17C831BB1E}" destId="{4FFDF7C2-FB36-4E3B-A177-C531F54BCE44}" srcOrd="0" destOrd="0" presId="urn:microsoft.com/office/officeart/2008/layout/NameandTitleOrganizationalChart"/>
+    <dgm:cxn modelId="{31FBDC28-77D2-4C5E-9E14-95618771E499}" type="presOf" srcId="{E51F7AF2-4AC6-43F1-8951-2A1EAEA087D8}" destId="{58C3947D-6542-4E7D-ABF1-AAC935CAE700}" srcOrd="0" destOrd="0" presId="urn:microsoft.com/office/officeart/2008/layout/NameandTitleOrganizationalChart"/>
     <dgm:cxn modelId="{D5D94995-9B91-4400-874B-F5735B6E0A41}" type="presOf" srcId="{E51F7AF2-4AC6-43F1-8951-2A1EAEA087D8}" destId="{C65442F9-76A6-4447-8A0D-BFD10E1F0F00}" srcOrd="1" destOrd="0" presId="urn:microsoft.com/office/officeart/2008/layout/NameandTitleOrganizationalChart"/>
-    <dgm:cxn modelId="{DBA52349-A925-4523-AF71-6FC78AA1EE8D}" type="presOf" srcId="{1CE20810-D2EE-4652-858A-043217E29E0A}" destId="{0F713C76-8C23-416B-861E-7B3ECDD29736}" srcOrd="1" destOrd="0" presId="urn:microsoft.com/office/officeart/2008/layout/NameandTitleOrganizationalChart"/>
-    <dgm:cxn modelId="{EFA91778-056F-43E8-87BF-3E39B7BCE05B}" type="presOf" srcId="{ED19A5D0-8FAF-45C5-B348-5C22B5E0EC7C}" destId="{028C051E-BA11-4F74-B719-854FAF724AA4}" srcOrd="1" destOrd="0" presId="urn:microsoft.com/office/officeart/2008/layout/NameandTitleOrganizationalChart"/>
-    <dgm:cxn modelId="{570762A6-701C-406C-9F25-55BCC8D3B1EF}" srcId="{D713457D-97E8-4B71-BC79-A0C58B3F9FD7}" destId="{9B7D21C1-915D-4854-B463-DC7003DAE655}" srcOrd="4" destOrd="0" parTransId="{BDF6A194-15A3-4DD9-9B1C-A46A18247D64}" sibTransId="{5BCAB53C-2D20-4874-9C11-3513CCAD3FC8}"/>
-    <dgm:cxn modelId="{881D98BE-4C1B-48BB-8689-CB9028C1E757}" srcId="{1CE20810-D2EE-4652-858A-043217E29E0A}" destId="{CED4F4D8-4C3D-44A3-9523-AAD7D7E82AF5}" srcOrd="0" destOrd="0" parTransId="{67CA0E31-17C0-4A04-8771-AC23FD5173A6}" sibTransId="{88C41DEA-AAE5-4A42-A204-819C26C81F64}"/>
-    <dgm:cxn modelId="{1D344A5A-8255-4EFD-AF98-D99A0B912182}" srcId="{D713457D-97E8-4B71-BC79-A0C58B3F9FD7}" destId="{F23D1176-1F65-4F37-B121-907F74FA7E29}" srcOrd="0" destOrd="0" parTransId="{293C3311-2EC2-41F3-9617-925F31CEC07E}" sibTransId="{43586C39-1BEF-43FF-BCD0-BC17C831BB1E}"/>
-    <dgm:cxn modelId="{1EAA87DC-1A5E-4B84-A052-261C0365EBAD}" type="presOf" srcId="{8993CCBA-952E-4A8C-AAB0-EC5900244BA4}" destId="{C6001BF7-08B8-49AF-98A8-CDD929BC266F}" srcOrd="0" destOrd="0" presId="urn:microsoft.com/office/officeart/2008/layout/NameandTitleOrganizationalChart"/>
+    <dgm:cxn modelId="{AED76B22-35AF-495B-A74B-E88294878C74}" type="presOf" srcId="{D713457D-97E8-4B71-BC79-A0C58B3F9FD7}" destId="{01A0ECED-51C5-45AB-96D4-9A71BBC5F7FF}" srcOrd="0" destOrd="0" presId="urn:microsoft.com/office/officeart/2008/layout/NameandTitleOrganizationalChart"/>
+    <dgm:cxn modelId="{7062849C-7E3A-4E53-9A3D-D3A30B66DF7B}" srcId="{B35D3493-42BF-4C2E-BB51-2503509D21CB}" destId="{5F7E80B5-4DFD-4956-8A1C-6C94366547AD}" srcOrd="0" destOrd="0" parTransId="{72AE18A7-5D22-4601-9E0E-D20636263160}" sibTransId="{5C8C6D26-6EED-4AC9-8A24-FBA20D79982E}"/>
     <dgm:cxn modelId="{3089D321-6652-4825-8DA8-3F0F21E6474F}" type="presOf" srcId="{67CA0E31-17C0-4A04-8771-AC23FD5173A6}" destId="{DFDCB5DF-4BC7-4312-9EA6-95F34FEE6842}" srcOrd="0" destOrd="0" presId="urn:microsoft.com/office/officeart/2008/layout/NameandTitleOrganizationalChart"/>
+    <dgm:cxn modelId="{D7914C90-FB1E-4B29-996D-0985B18E9DF2}" type="presOf" srcId="{B35D3493-42BF-4C2E-BB51-2503509D21CB}" destId="{F4EB8A18-5D2E-4076-A30E-B98AF4AFE8EC}" srcOrd="1" destOrd="0" presId="urn:microsoft.com/office/officeart/2008/layout/NameandTitleOrganizationalChart"/>
+    <dgm:cxn modelId="{65BA7785-BDA5-4F0B-9247-663E4F343265}" type="presOf" srcId="{AE3E9622-2F6C-4732-A732-8847129A6359}" destId="{C315C0FD-8A5E-41A2-8315-AAF1AEE7F677}" srcOrd="1" destOrd="0" presId="urn:microsoft.com/office/officeart/2008/layout/NameandTitleOrganizationalChart"/>
+    <dgm:cxn modelId="{6EB1EE95-E82C-4468-B2A2-29DC4687BEAC}" type="presOf" srcId="{D713457D-97E8-4B71-BC79-A0C58B3F9FD7}" destId="{F3F2AB8B-45A3-48A1-B7BA-4AF694211295}" srcOrd="1" destOrd="0" presId="urn:microsoft.com/office/officeart/2008/layout/NameandTitleOrganizationalChart"/>
+    <dgm:cxn modelId="{98CF4515-436D-46D9-BE5F-E6ED7166D6AE}" type="presOf" srcId="{ED19A5D0-8FAF-45C5-B348-5C22B5E0EC7C}" destId="{F8435A8D-365C-4C0B-BD23-4757D58B2D32}" srcOrd="0" destOrd="0" presId="urn:microsoft.com/office/officeart/2008/layout/NameandTitleOrganizationalChart"/>
     <dgm:cxn modelId="{0B59F368-99A6-402C-9A42-1F0A4B61A737}" type="presOf" srcId="{1CE20810-D2EE-4652-858A-043217E29E0A}" destId="{87101CCC-E78A-496A-85C4-7BA4A0163253}" srcOrd="0" destOrd="0" presId="urn:microsoft.com/office/officeart/2008/layout/NameandTitleOrganizationalChart"/>
+    <dgm:cxn modelId="{0DC47BF6-E3E6-4F68-A7E1-5BE5FB7FDAC0}" type="presOf" srcId="{E05CE72E-422C-4AFF-B252-072835BE143B}" destId="{C0443C18-D70C-49CF-B352-0CE30882E424}" srcOrd="0" destOrd="0" presId="urn:microsoft.com/office/officeart/2008/layout/NameandTitleOrganizationalChart"/>
+    <dgm:cxn modelId="{FF26DFCF-B1FE-4C6A-87D3-D4944312544A}" type="presOf" srcId="{952789FC-0505-4C99-8FAD-154FC69DC0D5}" destId="{13D53A66-CB42-44D3-9B45-A628E4CD37D6}" srcOrd="1" destOrd="0" presId="urn:microsoft.com/office/officeart/2008/layout/NameandTitleOrganizationalChart"/>
+    <dgm:cxn modelId="{748EA16B-58E0-4579-BCB3-EC4EA379D288}" type="presOf" srcId="{5F7E80B5-4DFD-4956-8A1C-6C94366547AD}" destId="{BE693F6E-9F8A-4DD0-81F5-CD38CFB0FEE1}" srcOrd="1" destOrd="0" presId="urn:microsoft.com/office/officeart/2008/layout/NameandTitleOrganizationalChart"/>
+    <dgm:cxn modelId="{9490B8D6-FDD9-4CED-9D06-E63D020D9777}" type="presOf" srcId="{F1E056D4-9900-43CA-B022-F5B795FF7B62}" destId="{859E6C9E-0652-49EB-B18F-70DC4F4B6D94}" srcOrd="0" destOrd="0" presId="urn:microsoft.com/office/officeart/2008/layout/NameandTitleOrganizationalChart"/>
     <dgm:cxn modelId="{8ED28F5B-5801-4EC7-AFCD-FC34D3F9BA8B}" type="presOf" srcId="{DB55BF48-B130-45B4-B136-01BA53FEDAAE}" destId="{20BB0B1F-97B0-4A86-85CD-E69E4C6E9D49}" srcOrd="0" destOrd="0" presId="urn:microsoft.com/office/officeart/2008/layout/NameandTitleOrganizationalChart"/>
-    <dgm:cxn modelId="{0F5C3708-DFB1-40A0-B2BF-EA4A5531FE12}" type="presOf" srcId="{345C092A-3EE5-4311-A637-443267685F52}" destId="{DA719BDA-9B85-4FFD-88E9-8A88986A3CCF}" srcOrd="0" destOrd="0" presId="urn:microsoft.com/office/officeart/2008/layout/NameandTitleOrganizationalChart"/>
-    <dgm:cxn modelId="{A55F588F-6BBA-4EF2-ACB6-1C109FE64A4E}" type="presOf" srcId="{AB6B88D3-8D19-4DD6-8EAF-E377CD0ADFD1}" destId="{6547CA21-FBA9-4706-B83F-D8F052F71874}" srcOrd="0" destOrd="0" presId="urn:microsoft.com/office/officeart/2008/layout/NameandTitleOrganizationalChart"/>
-    <dgm:cxn modelId="{BFE72514-7EE2-4E15-8EE1-02B66A4979E7}" type="presOf" srcId="{88C41DEA-AAE5-4A42-A204-819C26C81F64}" destId="{EB26F907-DA1B-4348-A95D-FA863C72A40A}" srcOrd="0" destOrd="0" presId="urn:microsoft.com/office/officeart/2008/layout/NameandTitleOrganizationalChart"/>
-    <dgm:cxn modelId="{108F2F09-106D-4212-9507-F54B15B7533B}" type="presOf" srcId="{F23D1176-1F65-4F37-B121-907F74FA7E29}" destId="{80F1E349-C761-4CA8-A93E-FFC58DBAC7DA}" srcOrd="1" destOrd="0" presId="urn:microsoft.com/office/officeart/2008/layout/NameandTitleOrganizationalChart"/>
-    <dgm:cxn modelId="{D7914C90-FB1E-4B29-996D-0985B18E9DF2}" type="presOf" srcId="{B35D3493-42BF-4C2E-BB51-2503509D21CB}" destId="{F4EB8A18-5D2E-4076-A30E-B98AF4AFE8EC}" srcOrd="1" destOrd="0" presId="urn:microsoft.com/office/officeart/2008/layout/NameandTitleOrganizationalChart"/>
-    <dgm:cxn modelId="{9DE66302-E293-4601-B52D-5A2971C59DD0}" srcId="{9B7D21C1-915D-4854-B463-DC7003DAE655}" destId="{C62EA1FD-5B9E-4E45-97F4-0DC697E99096}" srcOrd="1" destOrd="0" parTransId="{C2BE464B-5B76-40D5-8FAA-6DCE11948453}" sibTransId="{5128B70C-6118-47D2-A233-7FE9BEDCF678}"/>
-    <dgm:cxn modelId="{39550ED0-30CD-4F87-AC52-993A5128274E}" type="presOf" srcId="{5128B70C-6118-47D2-A233-7FE9BEDCF678}" destId="{3BC6D794-F01C-4EEC-AD73-0FBCCE8DF3B4}" srcOrd="0" destOrd="0" presId="urn:microsoft.com/office/officeart/2008/layout/NameandTitleOrganizationalChart"/>
-    <dgm:cxn modelId="{6A13EF6A-876A-4A29-A5ED-D0E9013271B7}" type="presOf" srcId="{5BCAB53C-2D20-4874-9C11-3513CCAD3FC8}" destId="{743A18E6-9028-4850-903E-6F4A133846C5}" srcOrd="0" destOrd="0" presId="urn:microsoft.com/office/officeart/2008/layout/NameandTitleOrganizationalChart"/>
-    <dgm:cxn modelId="{9C89A2E4-BF62-4B1D-A8E0-98B902BE4CEC}" type="presOf" srcId="{E1F19EB0-E7DB-438C-80B3-16E4A2E35385}" destId="{8538E92E-82E6-4D0C-9479-1B92F77E9314}" srcOrd="0" destOrd="0" presId="urn:microsoft.com/office/officeart/2008/layout/NameandTitleOrganizationalChart"/>
-    <dgm:cxn modelId="{4FD67EF0-815E-4CF0-BAC1-80FB50B52783}" type="presOf" srcId="{CED4F4D8-4C3D-44A3-9523-AAD7D7E82AF5}" destId="{C9EF2AC4-4CA7-42FD-832C-5A2F66106138}" srcOrd="0" destOrd="0" presId="urn:microsoft.com/office/officeart/2008/layout/NameandTitleOrganizationalChart"/>
-    <dgm:cxn modelId="{54412CF3-C1C8-4B8B-AF1D-9DFCA008A511}" type="presOf" srcId="{7D24056D-C4C5-4F74-A2C6-943F21707901}" destId="{DB8B9293-4C9C-4A6A-AE6E-F5605151C10A}" srcOrd="0" destOrd="0" presId="urn:microsoft.com/office/officeart/2008/layout/NameandTitleOrganizationalChart"/>
-    <dgm:cxn modelId="{798A99BF-9F3A-4B55-B00D-D05D8F95E0BE}" srcId="{9F93C7A5-83E7-4738-9649-D3BC7235042A}" destId="{D713457D-97E8-4B71-BC79-A0C58B3F9FD7}" srcOrd="0" destOrd="0" parTransId="{9FB601BA-4709-4CCE-8582-304D9B4CACF6}" sibTransId="{E4039DF8-D725-4C0C-A572-69C3E1AB7EDD}"/>
+    <dgm:cxn modelId="{1F1889D1-B968-45D5-B5CA-E2E719E70CAB}" type="presOf" srcId="{E4039DF8-D725-4C0C-A572-69C3E1AB7EDD}" destId="{CF9C253A-1F95-474F-9A0C-FDA13ACE043B}" srcOrd="0" destOrd="0" presId="urn:microsoft.com/office/officeart/2008/layout/NameandTitleOrganizationalChart"/>
     <dgm:cxn modelId="{E2CFBCA3-C5E4-42EE-91C8-B6ACDEC726BC}" type="presOf" srcId="{293C3311-2EC2-41F3-9617-925F31CEC07E}" destId="{E232B668-B2F6-46BD-BEC3-FFBCFA25567C}" srcOrd="0" destOrd="0" presId="urn:microsoft.com/office/officeart/2008/layout/NameandTitleOrganizationalChart"/>
-    <dgm:cxn modelId="{7062849C-7E3A-4E53-9A3D-D3A30B66DF7B}" srcId="{B35D3493-42BF-4C2E-BB51-2503509D21CB}" destId="{5F7E80B5-4DFD-4956-8A1C-6C94366547AD}" srcOrd="0" destOrd="0" parTransId="{72AE18A7-5D22-4601-9E0E-D20636263160}" sibTransId="{5C8C6D26-6EED-4AC9-8A24-FBA20D79982E}"/>
-    <dgm:cxn modelId="{2DC70032-5342-491C-B123-30356F979080}" srcId="{B35D3493-42BF-4C2E-BB51-2503509D21CB}" destId="{952789FC-0505-4C99-8FAD-154FC69DC0D5}" srcOrd="1" destOrd="0" parTransId="{8993CCBA-952E-4A8C-AAB0-EC5900244BA4}" sibTransId="{345C092A-3EE5-4311-A637-443267685F52}"/>
-    <dgm:cxn modelId="{65BA7785-BDA5-4F0B-9247-663E4F343265}" type="presOf" srcId="{AE3E9622-2F6C-4732-A732-8847129A6359}" destId="{C315C0FD-8A5E-41A2-8315-AAF1AEE7F677}" srcOrd="1" destOrd="0" presId="urn:microsoft.com/office/officeart/2008/layout/NameandTitleOrganizationalChart"/>
-    <dgm:cxn modelId="{493A1565-08B5-4AD3-8168-0C8BBF183AB6}" type="presOf" srcId="{B35D3493-42BF-4C2E-BB51-2503509D21CB}" destId="{D7D7182C-3F86-43B4-922D-928F53C24ED0}" srcOrd="0" destOrd="0" presId="urn:microsoft.com/office/officeart/2008/layout/NameandTitleOrganizationalChart"/>
-    <dgm:cxn modelId="{31FBDC28-77D2-4C5E-9E14-95618771E499}" type="presOf" srcId="{E51F7AF2-4AC6-43F1-8951-2A1EAEA087D8}" destId="{58C3947D-6542-4E7D-ABF1-AAC935CAE700}" srcOrd="0" destOrd="0" presId="urn:microsoft.com/office/officeart/2008/layout/NameandTitleOrganizationalChart"/>
-    <dgm:cxn modelId="{04E8BE3C-A77C-4715-856E-0BFF7497ED4F}" type="presOf" srcId="{0FADBDD9-8EE8-4291-AA61-90DB197039B9}" destId="{315A6BFE-B9B3-4035-8E9D-09E06E9B346D}" srcOrd="0" destOrd="0" presId="urn:microsoft.com/office/officeart/2008/layout/NameandTitleOrganizationalChart"/>
-    <dgm:cxn modelId="{9490B8D6-FDD9-4CED-9D06-E63D020D9777}" type="presOf" srcId="{F1E056D4-9900-43CA-B022-F5B795FF7B62}" destId="{859E6C9E-0652-49EB-B18F-70DC4F4B6D94}" srcOrd="0" destOrd="0" presId="urn:microsoft.com/office/officeart/2008/layout/NameandTitleOrganizationalChart"/>
-    <dgm:cxn modelId="{C3608E5C-9C3B-4D1E-959D-2C9119C26BFE}" type="presOf" srcId="{AE3E9622-2F6C-4732-A732-8847129A6359}" destId="{49B60095-8B74-40FE-862A-762D36F61F10}" srcOrd="0" destOrd="0" presId="urn:microsoft.com/office/officeart/2008/layout/NameandTitleOrganizationalChart"/>
-    <dgm:cxn modelId="{5FAA2BD5-1495-4DFF-8129-8720FAC206D1}" srcId="{D713457D-97E8-4B71-BC79-A0C58B3F9FD7}" destId="{ED19A5D0-8FAF-45C5-B348-5C22B5E0EC7C}" srcOrd="1" destOrd="0" parTransId="{C9287548-28C4-4AD7-90E0-C2FEA1C70645}" sibTransId="{F1E056D4-9900-43CA-B022-F5B795FF7B62}"/>
     <dgm:cxn modelId="{CF1D3F00-85E7-4933-ADDA-E2E7441D0189}" type="presParOf" srcId="{7D914E6B-5234-4866-8A64-F3A1F22272D9}" destId="{12AC9902-568B-4CD9-AACF-3F7941F330A7}" srcOrd="0" destOrd="0" presId="urn:microsoft.com/office/officeart/2008/layout/NameandTitleOrganizationalChart"/>
     <dgm:cxn modelId="{50296D28-DD6F-4085-858A-8A229AC67065}" type="presParOf" srcId="{12AC9902-568B-4CD9-AACF-3F7941F330A7}" destId="{DE801354-DA0F-42FE-9FCE-71B2517C93F3}" srcOrd="0" destOrd="0" presId="urn:microsoft.com/office/officeart/2008/layout/NameandTitleOrganizationalChart"/>
     <dgm:cxn modelId="{C510809A-A8A2-49FF-AD4B-429CAF5327E4}" type="presParOf" srcId="{DE801354-DA0F-42FE-9FCE-71B2517C93F3}" destId="{01A0ECED-51C5-45AB-96D4-9A71BBC5F7FF}" srcOrd="0" destOrd="0" presId="urn:microsoft.com/office/officeart/2008/layout/NameandTitleOrganizationalChart"/>
@@ -11806,7 +11835,7 @@
 </file>
 
 <file path=customXml/itemProps1.xml><?xml version="1.0" encoding="utf-8"?>
-<ds:datastoreItem xmlns:ds="http://schemas.openxmlformats.org/officeDocument/2006/customXml" ds:itemID="{B1AB0B3A-4942-C14C-BAE3-A4EE024AB98F}">
+<ds:datastoreItem xmlns:ds="http://schemas.openxmlformats.org/officeDocument/2006/customXml" ds:itemID="{777F5B27-A300-8245-982A-BAFF5F999964}">
   <ds:schemaRefs>
     <ds:schemaRef ds:uri="http://schemas.openxmlformats.org/officeDocument/2006/bibliography"/>
   </ds:schemaRefs>

</xml_diff>